<commit_message>
updated to match physical device
</commit_message>
<xml_diff>
--- a/Labs/Topics-01-VHDL/07-Moore_Machines/Practical pt1 - Sequential Machines - ModelSim Version.docx
+++ b/Labs/Topics-01-VHDL/07-Moore_Machines/Practical pt1 - Sequential Machines - ModelSim Version.docx
@@ -3815,15 +3815,474 @@
         </w:tc>
       </w:tr>
     </w:tbl>
+    <w:p/>
+    <w:p>
+      <w:r>
+        <w:br w:type="page"/>
+      </w:r>
+    </w:p>
+    <w:p>
+      <w:pPr>
+        <w:pStyle w:val="Heading2"/>
+      </w:pPr>
+      <w:r>
+        <w:lastRenderedPageBreak/>
+        <w:t>Fundamentals</w:t>
+      </w:r>
+    </w:p>
+    <w:p>
+      <w:r>
+        <w:t xml:space="preserve">Central to shift registers is the idea of cascading flip-flop devices. </w:t>
+      </w:r>
+      <w:r>
+        <w:fldChar w:fldCharType="begin"/>
+      </w:r>
+      <w:r>
+        <w:instrText xml:space="preserve"> REF _Ref64971210 \h </w:instrText>
+      </w:r>
+      <w:r>
+        <w:fldChar w:fldCharType="separate"/>
+      </w:r>
+      <w:r>
+        <w:t xml:space="preserve">Figure </w:t>
+      </w:r>
+      <w:r>
+        <w:rPr>
+          <w:noProof/>
+        </w:rPr>
+        <w:t>1</w:t>
+      </w:r>
+      <w:r>
+        <w:fldChar w:fldCharType="end"/>
+      </w:r>
+      <w:r>
+        <w:t xml:space="preserve"> shows three D-type Flip-Flops (DFF) cascaded in sequence. The input signal is presented on X and the outputs are Q0, Q1 and Q2</w:t>
+      </w:r>
+    </w:p>
+    <w:p>
+      <w:pPr>
+        <w:keepNext/>
+      </w:pPr>
+      <w:r>
+        <w:drawing>
+          <wp:inline distT="0" distB="0" distL="0" distR="0" wp14:anchorId="63DCD864" wp14:editId="5F84B6DD">
+            <wp:extent cx="5731510" cy="2519045"/>
+            <wp:effectExtent l="0" t="0" r="2540" b="0"/>
+            <wp:docPr id="11" name="Picture 11"/>
+            <wp:cNvGraphicFramePr>
+              <a:graphicFrameLocks xmlns:a="http://schemas.openxmlformats.org/drawingml/2006/main" noChangeAspect="1"/>
+            </wp:cNvGraphicFramePr>
+            <a:graphic xmlns:a="http://schemas.openxmlformats.org/drawingml/2006/main">
+              <a:graphicData uri="http://schemas.openxmlformats.org/drawingml/2006/picture">
+                <pic:pic xmlns:pic="http://schemas.openxmlformats.org/drawingml/2006/picture">
+                  <pic:nvPicPr>
+                    <pic:cNvPr id="1" name=""/>
+                    <pic:cNvPicPr/>
+                  </pic:nvPicPr>
+                  <pic:blipFill>
+                    <a:blip r:embed="rId12"/>
+                    <a:stretch>
+                      <a:fillRect/>
+                    </a:stretch>
+                  </pic:blipFill>
+                  <pic:spPr>
+                    <a:xfrm>
+                      <a:off x="0" y="0"/>
+                      <a:ext cx="5731510" cy="2519045"/>
+                    </a:xfrm>
+                    <a:prstGeom prst="rect">
+                      <a:avLst/>
+                    </a:prstGeom>
+                  </pic:spPr>
+                </pic:pic>
+              </a:graphicData>
+            </a:graphic>
+          </wp:inline>
+        </w:drawing>
+      </w:r>
+    </w:p>
+    <w:p>
+      <w:pPr>
+        <w:keepNext/>
+      </w:pPr>
+      <w:r>
+        <w:t xml:space="preserve">Note how each DFF shares the same clock. This means </w:t>
+      </w:r>
+      <w:r>
+        <w:rPr>
+          <w:b/>
+          <w:bCs/>
+        </w:rPr>
+        <w:t>their outputs all change at the same time</w:t>
+      </w:r>
+      <w:r>
+        <w:t xml:space="preserve">. We say they are </w:t>
+      </w:r>
+      <w:r>
+        <w:rPr>
+          <w:b/>
+          <w:bCs/>
+        </w:rPr>
+        <w:t>synchronous</w:t>
+      </w:r>
+      <w:r>
+        <w:t xml:space="preserve">. The functional timing diagram for this circuit is shown in </w:t>
+      </w:r>
+      <w:r>
+        <w:fldChar w:fldCharType="begin"/>
+      </w:r>
+      <w:r>
+        <w:instrText xml:space="preserve"> REF _Ref64971267 \h </w:instrText>
+      </w:r>
+      <w:r>
+        <w:fldChar w:fldCharType="separate"/>
+      </w:r>
+      <w:r>
+        <w:t xml:space="preserve">Figure </w:t>
+      </w:r>
+      <w:r>
+        <w:rPr>
+          <w:noProof/>
+        </w:rPr>
+        <w:t>2</w:t>
+      </w:r>
+      <w:r>
+        <w:fldChar w:fldCharType="end"/>
+      </w:r>
+      <w:r>
+        <w:t xml:space="preserve">. Here we see the input signal X cascading through each stage of the circuit. </w:t>
+      </w:r>
+    </w:p>
+    <w:p>
+      <w:pPr>
+        <w:keepNext/>
+      </w:pPr>
+      <w:r>
+        <w:t>X is the input of the first DFF. We see it’s output Q0 update on the rising edge of the clock. Q0 acts as the input for the second DFF and Q1 as the input for the third.</w:t>
+      </w:r>
+    </w:p>
+    <w:p>
+      <w:pPr>
+        <w:pStyle w:val="Caption"/>
+      </w:pPr>
+      <w:bookmarkStart w:id="6" w:name="_Ref64971210"/>
+      <w:r>
+        <w:t xml:space="preserve">Figure </w:t>
+      </w:r>
+      <w:fldSimple w:instr=" SEQ Figure \* ARABIC ">
+        <w:r>
+          <w:rPr>
+            <w:noProof/>
+          </w:rPr>
+          <w:t>1</w:t>
+        </w:r>
+      </w:fldSimple>
+      <w:bookmarkEnd w:id="6"/>
+      <w:r>
+        <w:t>. Cascaded D-Type Flip-Flops. Now how each device shares the same clock signal</w:t>
+      </w:r>
+    </w:p>
+    <w:p>
+      <w:pPr>
+        <w:keepNext/>
+      </w:pPr>
+      <w:r>
+        <w:drawing>
+          <wp:inline distT="0" distB="0" distL="0" distR="0" wp14:anchorId="477534F5" wp14:editId="48012E40">
+            <wp:extent cx="5731510" cy="814705"/>
+            <wp:effectExtent l="0" t="0" r="2540" b="4445"/>
+            <wp:docPr id="2" name="Picture 2"/>
+            <wp:cNvGraphicFramePr>
+              <a:graphicFrameLocks xmlns:a="http://schemas.openxmlformats.org/drawingml/2006/main" noChangeAspect="1"/>
+            </wp:cNvGraphicFramePr>
+            <a:graphic xmlns:a="http://schemas.openxmlformats.org/drawingml/2006/main">
+              <a:graphicData uri="http://schemas.openxmlformats.org/drawingml/2006/picture">
+                <pic:pic xmlns:pic="http://schemas.openxmlformats.org/drawingml/2006/picture">
+                  <pic:nvPicPr>
+                    <pic:cNvPr id="1" name=""/>
+                    <pic:cNvPicPr/>
+                  </pic:nvPicPr>
+                  <pic:blipFill>
+                    <a:blip r:embed="rId13"/>
+                    <a:stretch>
+                      <a:fillRect/>
+                    </a:stretch>
+                  </pic:blipFill>
+                  <pic:spPr>
+                    <a:xfrm>
+                      <a:off x="0" y="0"/>
+                      <a:ext cx="5731510" cy="814705"/>
+                    </a:xfrm>
+                    <a:prstGeom prst="rect">
+                      <a:avLst/>
+                    </a:prstGeom>
+                  </pic:spPr>
+                </pic:pic>
+              </a:graphicData>
+            </a:graphic>
+          </wp:inline>
+        </w:drawing>
+      </w:r>
+    </w:p>
+    <w:p>
+      <w:pPr>
+        <w:pStyle w:val="Caption"/>
+      </w:pPr>
+      <w:bookmarkStart w:id="7" w:name="_Ref64971267"/>
+      <w:r>
+        <w:t xml:space="preserve">Figure </w:t>
+      </w:r>
+      <w:fldSimple w:instr=" SEQ Figure \* ARABIC ">
+        <w:r>
+          <w:rPr>
+            <w:noProof/>
+          </w:rPr>
+          <w:t>2</w:t>
+        </w:r>
+      </w:fldSimple>
+      <w:bookmarkEnd w:id="7"/>
+      <w:r>
+        <w:t>. Functional simulation of the cascaded flip-flops</w:t>
+      </w:r>
+    </w:p>
+    <w:p>
+      <w:r>
+        <w:t>Consider the second DFF, where Q0 is the input. Consider the timing of this signal with respect to the rising edge of the clock. Does this seem concerning to you?</w:t>
+      </w:r>
+      <w:r>
+        <w:t xml:space="preserve"> </w:t>
+      </w:r>
+    </w:p>
+    <w:p>
+      <w:r>
+        <w:t>Remember that the input of a DFF must be stable T</w:t>
+      </w:r>
+      <w:r>
+        <w:rPr>
+          <w:vertAlign w:val="subscript"/>
+        </w:rPr>
+        <w:t>setup</w:t>
+      </w:r>
+      <w:r>
+        <w:t xml:space="preserve"> before the clock and T</w:t>
+      </w:r>
+      <w:r>
+        <w:rPr>
+          <w:vertAlign w:val="subscript"/>
+        </w:rPr>
+        <w:t>hold</w:t>
+      </w:r>
+      <w:r>
+        <w:t xml:space="preserve"> after the clock edge. It would appear that Q0 is changing at the same time as the clock CLK. Surely for the second DFF, this is a violation?</w:t>
+      </w:r>
+    </w:p>
+    <w:p>
+      <w:r>
+        <w:t xml:space="preserve">For functional simulation, there is no simulation of propagation delay, setup or hold time. So, will this work in reality? What is very important to understand is that functional simulation is misleading in this case. </w:t>
+      </w:r>
+    </w:p>
+    <w:p>
+      <w:r>
+        <w:t xml:space="preserve">To understand this, let us now look at the output for a gate-level simulation, as shown in </w:t>
+      </w:r>
+      <w:r>
+        <w:fldChar w:fldCharType="begin"/>
+      </w:r>
+      <w:r>
+        <w:instrText xml:space="preserve"> REF _Ref64971765 \h </w:instrText>
+      </w:r>
+      <w:r>
+        <w:fldChar w:fldCharType="separate"/>
+      </w:r>
+      <w:r>
+        <w:t xml:space="preserve">Figure </w:t>
+      </w:r>
+      <w:r>
+        <w:rPr>
+          <w:noProof/>
+        </w:rPr>
+        <w:t>3</w:t>
+      </w:r>
+      <w:r>
+        <w:fldChar w:fldCharType="end"/>
+      </w:r>
+    </w:p>
+    <w:p>
+      <w:pPr>
+        <w:keepNext/>
+      </w:pPr>
+      <w:r>
+        <w:lastRenderedPageBreak/>
+        <w:drawing>
+          <wp:inline distT="0" distB="0" distL="0" distR="0" wp14:anchorId="3D096900" wp14:editId="44548552">
+            <wp:extent cx="5731510" cy="844550"/>
+            <wp:effectExtent l="0" t="0" r="2540" b="0"/>
+            <wp:docPr id="9" name="Picture 9"/>
+            <wp:cNvGraphicFramePr>
+              <a:graphicFrameLocks xmlns:a="http://schemas.openxmlformats.org/drawingml/2006/main" noChangeAspect="1"/>
+            </wp:cNvGraphicFramePr>
+            <a:graphic xmlns:a="http://schemas.openxmlformats.org/drawingml/2006/main">
+              <a:graphicData uri="http://schemas.openxmlformats.org/drawingml/2006/picture">
+                <pic:pic xmlns:pic="http://schemas.openxmlformats.org/drawingml/2006/picture">
+                  <pic:nvPicPr>
+                    <pic:cNvPr id="1" name=""/>
+                    <pic:cNvPicPr/>
+                  </pic:nvPicPr>
+                  <pic:blipFill>
+                    <a:blip r:embed="rId14"/>
+                    <a:stretch>
+                      <a:fillRect/>
+                    </a:stretch>
+                  </pic:blipFill>
+                  <pic:spPr>
+                    <a:xfrm>
+                      <a:off x="0" y="0"/>
+                      <a:ext cx="5731510" cy="844550"/>
+                    </a:xfrm>
+                    <a:prstGeom prst="rect">
+                      <a:avLst/>
+                    </a:prstGeom>
+                  </pic:spPr>
+                </pic:pic>
+              </a:graphicData>
+            </a:graphic>
+          </wp:inline>
+        </w:drawing>
+      </w:r>
+    </w:p>
+    <w:p>
+      <w:pPr>
+        <w:pStyle w:val="Caption"/>
+      </w:pPr>
+      <w:bookmarkStart w:id="8" w:name="_Ref64971765"/>
+      <w:r>
+        <w:t xml:space="preserve">Figure </w:t>
+      </w:r>
+      <w:fldSimple w:instr=" SEQ Figure \* ARABIC ">
+        <w:r>
+          <w:rPr>
+            <w:noProof/>
+          </w:rPr>
+          <w:t>3</w:t>
+        </w:r>
+      </w:fldSimple>
+      <w:bookmarkEnd w:id="8"/>
+      <w:r>
+        <w:t>. Gate-level simulation of the cascaded flip-flops</w:t>
+      </w:r>
+      <w:r>
+        <w:rPr>
+          <w:noProof/>
+        </w:rPr>
+        <w:t>. Note the propogation delay between the rising clock edge and each flip-flop output</w:t>
+      </w:r>
+    </w:p>
+    <w:p>
+      <w:r>
+        <w:t xml:space="preserve">Look carefully again at this waveform, and in particular the timing of Q0 with respect to the clock edge. </w:t>
+      </w:r>
+    </w:p>
+    <w:p>
+      <w:pPr>
+        <w:pStyle w:val="ListParagraph"/>
+        <w:numPr>
+          <w:ilvl w:val="0"/>
+          <w:numId w:val="28"/>
+        </w:numPr>
+      </w:pPr>
+      <w:r>
+        <w:t>We note that Q0 is delayed by the propagation delay T</w:t>
+      </w:r>
+      <w:r>
+        <w:rPr>
+          <w:vertAlign w:val="subscript"/>
+        </w:rPr>
+        <w:t>pd</w:t>
+      </w:r>
+      <w:r>
+        <w:t xml:space="preserve"> of the DFF. This means that the second DFF only observes the previous output of Q0. </w:t>
+      </w:r>
+      <w:r>
+        <w:t>Therefore</w:t>
+      </w:r>
+      <w:r>
+        <w:t xml:space="preserve"> each stage is a delayed version of the previous. It also means the input signals are stable before the clock edge</w:t>
+      </w:r>
+      <w:r>
+        <w:t>, so not violating the setup time.</w:t>
+      </w:r>
+      <w:r>
+        <w:br/>
+      </w:r>
+    </w:p>
+    <w:p>
+      <w:pPr>
+        <w:pStyle w:val="ListParagraph"/>
+        <w:numPr>
+          <w:ilvl w:val="0"/>
+          <w:numId w:val="28"/>
+        </w:numPr>
+      </w:pPr>
+      <w:r>
+        <w:t xml:space="preserve">Secondly, we note that Q0 changes shortly after the clock edge. For the second DFF, is this a violation of hold time? As long as </w:t>
+      </w:r>
+      <w:r>
+        <w:t>T</w:t>
+      </w:r>
+      <w:r>
+        <w:rPr>
+          <w:vertAlign w:val="subscript"/>
+        </w:rPr>
+        <w:t>pd</w:t>
+      </w:r>
+      <w:r>
+        <w:rPr>
+          <w:vertAlign w:val="subscript"/>
+        </w:rPr>
+        <w:t xml:space="preserve"> </w:t>
+      </w:r>
+      <w:r>
+        <w:t>&gt;T</w:t>
+      </w:r>
+      <w:r>
+        <w:rPr>
+          <w:vertAlign w:val="subscript"/>
+        </w:rPr>
+        <w:t>hold</w:t>
+      </w:r>
+      <w:r>
+        <w:t xml:space="preserve"> then this does not violate the hold time. The good news is that the DFF is engineered to have zero hold-time (at the expense of set-up time), so this condition is always met.</w:t>
+      </w:r>
+    </w:p>
+    <w:p>
+      <w:r>
+        <w:t xml:space="preserve">It turns out that the propagation </w:t>
+      </w:r>
+      <w:r>
+        <w:t>delay T</w:t>
+      </w:r>
+      <w:r>
+        <w:rPr>
+          <w:vertAlign w:val="subscript"/>
+        </w:rPr>
+        <w:t>pd</w:t>
+      </w:r>
+      <w:r>
+        <w:t xml:space="preserve"> </w:t>
+      </w:r>
+      <w:r>
+        <w:t>is essential to the correction operation of a shift register! With this in mind, let us now look at some behavioral models of shift registers.</w:t>
+      </w:r>
+    </w:p>
+    <w:p/>
     <w:p>
       <w:pPr>
         <w:rPr>
           <w:caps/>
           <w:spacing w:val="15"/>
-          <w:sz w:val="22"/>
-          <w:szCs w:val="22"/>
-        </w:rPr>
-      </w:pPr>
+        </w:rPr>
+      </w:pPr>
+      <w:bookmarkStart w:id="9" w:name="_Toc278529057"/>
       <w:r>
         <w:br w:type="page"/>
       </w:r>
@@ -3832,12 +4291,11 @@
       <w:pPr>
         <w:pStyle w:val="Heading2"/>
       </w:pPr>
-      <w:bookmarkStart w:id="6" w:name="_Toc278529057"/>
       <w:r>
         <w:lastRenderedPageBreak/>
         <w:t>Parallel to Serial Conversion</w:t>
       </w:r>
-      <w:bookmarkEnd w:id="6"/>
+      <w:bookmarkEnd w:id="9"/>
     </w:p>
     <w:p>
       <w:r>
@@ -3864,9 +4322,13 @@
       <w:r>
         <w:t xml:space="preserve"> parallel-to-serial converter.</w:t>
       </w:r>
-    </w:p>
-    <w:p>
-      <w:pPr>
+      <w:r>
+        <w:t xml:space="preserve">  </w:t>
+      </w:r>
+    </w:p>
+    <w:p>
+      <w:pPr>
+        <w:keepNext/>
         <w:jc w:val="center"/>
       </w:pPr>
       <w:r>
@@ -3890,7 +4352,7 @@
                     </pic:cNvPicPr>
                   </pic:nvPicPr>
                   <pic:blipFill>
-                    <a:blip r:embed="rId12" cstate="print"/>
+                    <a:blip r:embed="rId15" cstate="print"/>
                     <a:srcRect/>
                     <a:stretch>
                       <a:fillRect/>
@@ -3918,6 +4380,77 @@
             </a:graphic>
           </wp:inline>
         </w:drawing>
+      </w:r>
+    </w:p>
+    <w:p>
+      <w:pPr>
+        <w:pStyle w:val="Caption"/>
+        <w:jc w:val="center"/>
+      </w:pPr>
+      <w:r>
+        <w:t xml:space="preserve">Figure </w:t>
+      </w:r>
+      <w:fldSimple w:instr=" SEQ Figure \* ARABIC ">
+        <w:r>
+          <w:rPr>
+            <w:noProof/>
+          </w:rPr>
+          <w:t>4</w:t>
+        </w:r>
+      </w:fldSimple>
+      <w:r>
+        <w:t xml:space="preserve">. Parallel to serial shift register. Pull the </w:t>
+      </w:r>
+      <m:oMath>
+        <m:r>
+          <m:rPr>
+            <m:sty m:val="bi"/>
+          </m:rPr>
+          <w:rPr>
+            <w:rFonts w:ascii="Cambria Math" w:hAnsi="Cambria Math"/>
+          </w:rPr>
+          <m:t>SHIFT/</m:t>
+        </m:r>
+        <m:acc>
+          <m:accPr>
+            <m:chr m:val="̅"/>
+            <m:ctrlPr>
+              <w:rPr>
+                <w:rFonts w:ascii="Cambria Math" w:hAnsi="Cambria Math"/>
+                <w:i/>
+              </w:rPr>
+            </m:ctrlPr>
+          </m:accPr>
+          <m:e>
+            <m:r>
+              <m:rPr>
+                <m:sty m:val="bi"/>
+              </m:rPr>
+              <w:rPr>
+                <w:rFonts w:ascii="Cambria Math" w:hAnsi="Cambria Math"/>
+              </w:rPr>
+              <m:t>LOAD</m:t>
+            </m:r>
+          </m:e>
+        </m:acc>
+      </m:oMath>
+      <w:r>
+        <w:t xml:space="preserve"> signal LOW to pre-load each DFF with a known value</w:t>
+      </w:r>
+      <w:r>
+        <w:t xml:space="preserve"> on the next clock edge (D3 will automatically appear on the output)</w:t>
+      </w:r>
+      <w:r>
+        <w:rPr>
+          <w:noProof/>
+        </w:rPr>
+        <w:t>, then pull it HIGH to shift out each bit in turn.</w:t>
+      </w:r>
+      <w:r>
+        <w:rPr>
+          <w:noProof/>
+        </w:rPr>
+        <w:t xml:space="preserve"> </w:t>
       </w:r>
     </w:p>
     <w:p/>
@@ -4029,9 +4562,9 @@
                   <o:lock v:ext="edit" aspectratio="t"/>
                 </v:shapetype>
                 <v:shape id="_x0000_i1025" type="#_x0000_t75" style="width:77.45pt;height:17pt" o:ole="">
-                  <v:imagedata r:id="rId13" o:title=""/>
+                  <v:imagedata r:id="rId16" o:title=""/>
                 </v:shape>
-                <o:OLEObject Type="Embed" ProgID="Equation.3" ShapeID="_x0000_i1025" DrawAspect="Content" ObjectID="_1675521544" r:id="rId14"/>
+                <o:OLEObject Type="Embed" ProgID="Equation.3" ShapeID="_x0000_i1025" DrawAspect="Content" ObjectID="_1675586064" r:id="rId17"/>
               </w:object>
             </w:r>
             <w:r>
@@ -4095,20 +4628,7 @@
         </w:tc>
       </w:tr>
     </w:tbl>
-    <w:p>
-      <w:pPr>
-        <w:jc w:val="right"/>
-        <w:rPr>
-          <w:i/>
-        </w:rPr>
-      </w:pPr>
-      <w:r>
-        <w:rPr>
-          <w:i/>
-        </w:rPr>
-        <w:t>Discuss your solutions with the tutor.....</w:t>
-      </w:r>
-    </w:p>
+    <w:p/>
     <w:p>
       <w:r>
         <w:t>Let's now look at how we might build this in VHDL.</w:t>
@@ -4661,7 +5181,13 @@
         <w:t>if</w:t>
       </w:r>
       <w:r>
-        <w:t xml:space="preserve"> (LOAD = '1') </w:t>
+        <w:t xml:space="preserve"> (LOAD = '</w:t>
+      </w:r>
+      <w:r>
+        <w:t>0</w:t>
+      </w:r>
+      <w:r>
+        <w:t xml:space="preserve">') </w:t>
       </w:r>
       <w:r>
         <w:rPr>
@@ -4737,7 +5263,20 @@
       </w:r>
       <w:r>
         <w:tab/>
-        <w:t>DATA_OUT &lt;= Nreg(idx);</w:t>
+        <w:t>DATA_OUT &lt;= Nreg(idx)</w:t>
+      </w:r>
+      <w:r>
+        <w:t xml:space="preserve"> </w:t>
+      </w:r>
+      <w:r>
+        <w:rPr>
+          <w:b/>
+          <w:bCs/>
+        </w:rPr>
+        <w:t>after 2 ps</w:t>
+      </w:r>
+      <w:r>
+        <w:t>;</w:t>
       </w:r>
     </w:p>
     <w:p>
@@ -4804,8 +5343,6 @@
       </w:r>
       <w:r>
         <w:tab/>
-      </w:r>
-      <w:r>
         <w:t xml:space="preserve">DATA_OUT &lt;= Nreg(idx) </w:t>
       </w:r>
       <w:r>
@@ -5064,15 +5601,7 @@
               <w:jc w:val="both"/>
             </w:pPr>
             <w:r>
-              <w:t xml:space="preserve">Note the timing of the LOAD input in relation to the clock edge. Why is the LOAD signal </w:t>
-            </w:r>
-            <w:proofErr w:type="gramStart"/>
-            <w:r>
-              <w:t>timed</w:t>
-            </w:r>
-            <w:proofErr w:type="gramEnd"/>
-            <w:r>
-              <w:t xml:space="preserve"> the way it is?</w:t>
+              <w:t>Note the timing of the LOAD input in relation to the clock edge. Why is the LOAD signal timed the way it is?</w:t>
             </w:r>
           </w:p>
           <w:p/>
@@ -5229,16 +5758,19 @@
       <w:r>
         <w:t>state-machine.</w:t>
       </w:r>
+      <w:r>
+        <w:t xml:space="preserve"> To keep things simple, we are going to use a single control line to synchronise the two devices.</w:t>
+      </w:r>
     </w:p>
     <w:p>
       <w:pPr>
         <w:pStyle w:val="Heading2"/>
       </w:pPr>
-      <w:bookmarkStart w:id="7" w:name="_Toc278529058"/>
+      <w:bookmarkStart w:id="10" w:name="_Toc278529058"/>
       <w:r>
         <w:t>Serial to Parallel shift register</w:t>
       </w:r>
-      <w:bookmarkEnd w:id="7"/>
+      <w:bookmarkEnd w:id="10"/>
     </w:p>
     <w:p>
       <w:r>
@@ -5250,6 +5782,9 @@
     </w:p>
     <w:p>
       <w:r>
+        <w:rPr>
+          <w:noProof/>
+        </w:rPr>
         <w:drawing>
           <wp:inline distT="0" distB="0" distL="0" distR="0" wp14:anchorId="7B4F6F2C" wp14:editId="39B47A58">
             <wp:extent cx="3312543" cy="1361023"/>
@@ -5266,7 +5801,7 @@
                     <pic:cNvPicPr/>
                   </pic:nvPicPr>
                   <pic:blipFill>
-                    <a:blip r:embed="rId15"/>
+                    <a:blip r:embed="rId18"/>
                     <a:stretch>
                       <a:fillRect/>
                     </a:stretch>
@@ -5316,6 +5851,9 @@
     <w:p/>
     <w:p>
       <w:r>
+        <w:rPr>
+          <w:noProof/>
+        </w:rPr>
         <w:lastRenderedPageBreak/>
         <w:drawing>
           <wp:inline distT="0" distB="0" distL="0" distR="0" wp14:anchorId="0B15E202" wp14:editId="3B699748">
@@ -5333,7 +5871,7 @@
                     <pic:cNvPicPr/>
                   </pic:nvPicPr>
                   <pic:blipFill>
-                    <a:blip r:embed="rId16"/>
+                    <a:blip r:embed="rId19"/>
                     <a:stretch>
                       <a:fillRect/>
                     </a:stretch>
@@ -5356,7 +5894,19 @@
     </w:p>
     <w:p>
       <w:r>
-        <w:t>Note two devices use a shared clock and reset. Furthermore, the LOAD signal and the START signal are connected</w:t>
+        <w:t>Note two devices use a shared clock</w:t>
+      </w:r>
+      <w:r>
+        <w:t>, control line</w:t>
+      </w:r>
+      <w:r>
+        <w:t xml:space="preserve"> and reset. </w:t>
+      </w:r>
+      <w:r>
+        <w:t>T</w:t>
+      </w:r>
+      <w:r>
+        <w:t>he LOAD signal and the START signal are connected</w:t>
       </w:r>
       <w:r>
         <w:rPr>
@@ -5513,7 +6063,9 @@
         <w:tab/>
       </w:r>
       <w:r>
-        <w:tab/>
+        <w:t xml:space="preserve">   </w:t>
+      </w:r>
+      <w:r>
         <w:t xml:space="preserve">: </w:t>
       </w:r>
       <w:r>
@@ -5637,14 +6189,7 @@
           <w:b/>
           <w:bCs/>
         </w:rPr>
-        <w:t>end entity;</w:t>
-      </w:r>
-      <w:r>
-        <w:rPr>
-          <w:b/>
-          <w:bCs/>
-        </w:rPr>
-        <w:t xml:space="preserve"> </w:t>
+        <w:t xml:space="preserve">end entity; </w:t>
       </w:r>
     </w:p>
     <w:p>
@@ -6116,7 +6661,13 @@
         <w:t>if</w:t>
       </w:r>
       <w:r>
-        <w:t xml:space="preserve"> START = '1' </w:t>
+        <w:t xml:space="preserve"> START = '</w:t>
+      </w:r>
+      <w:r>
+        <w:t>0</w:t>
+      </w:r>
+      <w:r>
+        <w:t xml:space="preserve">' </w:t>
       </w:r>
       <w:r>
         <w:rPr>
@@ -6571,7 +7122,13 @@
         <w:t xml:space="preserve"> of the clock</w:t>
       </w:r>
       <w:r>
-        <w:t>. Keep this is mind!</w:t>
+        <w:t>.</w:t>
+      </w:r>
+      <w:r>
+        <w:t xml:space="preserve"> Interestingly, we are also reading the serial data on the rising edge of the clock, which sounds like a scenario that could invalidate set-up or hold time.</w:t>
+      </w:r>
+      <w:r>
+        <w:t xml:space="preserve"> Keep this is mind!</w:t>
       </w:r>
       <w:r>
         <w:br w:type="page"/>
@@ -6679,7 +7236,13 @@
           </w:tcPr>
           <w:p>
             <w:r>
-              <w:t xml:space="preserve">Build </w:t>
+              <w:t>Build</w:t>
+            </w:r>
+            <w:r>
+              <w:t xml:space="preserve"> the project</w:t>
+            </w:r>
+            <w:r>
+              <w:t xml:space="preserve"> </w:t>
             </w:r>
             <w:r>
               <w:t>then</w:t>
@@ -6703,13 +7266,7 @@
               <w:rPr>
                 <w:rStyle w:val="CodeChar"/>
               </w:rPr>
-              <w:t>uop_shiftreg_s2p</w:t>
-            </w:r>
-            <w:r>
-              <w:rPr>
-                <w:rStyle w:val="CodeChar"/>
-              </w:rPr>
-              <w:t>.vht</w:t>
+              <w:t>uop_shiftreg_s2p.vht</w:t>
             </w:r>
             <w:r>
               <w:t xml:space="preserve"> (remember to compile it first)</w:t>
@@ -6724,7 +7281,19 @@
           </w:tcPr>
           <w:p>
             <w:r>
-              <w:t xml:space="preserve">Examine the testbench. </w:t>
+              <w:t>Examine the</w:t>
+            </w:r>
+            <w:r>
+              <w:t xml:space="preserve"> waveform output and the</w:t>
+            </w:r>
+            <w:r>
+              <w:t xml:space="preserve"> testbench</w:t>
+            </w:r>
+            <w:r>
+              <w:t xml:space="preserve"> code</w:t>
+            </w:r>
+            <w:r>
+              <w:t xml:space="preserve">. </w:t>
             </w:r>
             <w:r>
               <w:t>Check the output agrees with expectation</w:t>
@@ -6742,15 +7311,13 @@
               <w:t>Next, we can see if the whole system is working.</w:t>
             </w:r>
             <w:r>
-              <w:t xml:space="preserve"> The </w:t>
-            </w:r>
-            <w:proofErr w:type="gramStart"/>
-            <w:r>
-              <w:t>top level</w:t>
-            </w:r>
-            <w:proofErr w:type="gramEnd"/>
-            <w:r>
-              <w:t xml:space="preserve"> schematic has already been converted to VHDL for you (</w:t>
+              <w:t xml:space="preserve"> The top</w:t>
+            </w:r>
+            <w:r>
+              <w:t>-</w:t>
+            </w:r>
+            <w:r>
+              <w:t>level schematic has already been converted to VHDL for you (</w:t>
             </w:r>
             <w:r>
               <w:rPr>
@@ -6783,15 +7350,10 @@
               <w:t xml:space="preserve"> and then </w:t>
             </w:r>
             <w:r>
-              <w:t xml:space="preserve">the test </w:t>
-            </w:r>
-            <w:proofErr w:type="spellStart"/>
-            <w:r>
-              <w:t>benchg</w:t>
-            </w:r>
-            <w:proofErr w:type="spellEnd"/>
-            <w:r>
-              <w:t xml:space="preserve"> </w:t>
+              <w:t xml:space="preserve">compile </w:t>
+            </w:r>
+            <w:r>
+              <w:t xml:space="preserve">the test bench </w:t>
             </w:r>
             <w:r>
               <w:rPr>
@@ -6818,7 +7380,25 @@
               <w:t>top_level.vht</w:t>
             </w:r>
             <w:r>
-              <w:t xml:space="preserve"> to see a full parallel to serial, and then it converted back to parallel again.</w:t>
+              <w:t xml:space="preserve"> to </w:t>
+            </w:r>
+            <w:r>
+              <w:t xml:space="preserve">see the </w:t>
+            </w:r>
+            <w:r>
+              <w:t xml:space="preserve">parallel </w:t>
+            </w:r>
+            <w:r>
+              <w:t xml:space="preserve">data concert </w:t>
+            </w:r>
+            <w:r>
+              <w:t>to serial</w:t>
+            </w:r>
+            <w:r>
+              <w:t xml:space="preserve"> and </w:t>
+            </w:r>
+            <w:r>
+              <w:t>back to parallel again.</w:t>
             </w:r>
             <w:r>
               <w:t xml:space="preserve"> You should see the input data appearing in the output, </w:t>
@@ -6849,6 +7429,9 @@
             </w:r>
             <w:r>
               <w:t>works</w:t>
+            </w:r>
+            <w:r>
+              <w:t>. Key to this is structural VHDL.</w:t>
             </w:r>
           </w:p>
         </w:tc>
@@ -6949,7 +7532,13 @@
               <w:t xml:space="preserve">hint: </w:t>
             </w:r>
             <w:r>
-              <w:t xml:space="preserve">this work for </w:t>
+              <w:t>this work</w:t>
+            </w:r>
+            <w:r>
+              <w:t>s</w:t>
+            </w:r>
+            <w:r>
+              <w:t xml:space="preserve"> for </w:t>
             </w:r>
             <w:r>
               <w:t xml:space="preserve">the same reason you can cascade D-Type flipflops. </w:t>
@@ -6959,28 +7548,24 @@
                 <w:i/>
                 <w:iCs/>
               </w:rPr>
-              <w:t>This is not an easy question to answer.</w:t>
-            </w:r>
-            <w:r>
-              <w:t xml:space="preserve"> </w:t>
-            </w:r>
-            <w:r>
-              <w:t>Also r</w:t>
-            </w:r>
-            <w:r>
-              <w:t xml:space="preserve">emember that we </w:t>
-            </w:r>
-            <w:r>
-              <w:t xml:space="preserve">purposely </w:t>
-            </w:r>
-            <w:r>
-              <w:t xml:space="preserve">modeled some propagation delay </w:t>
-            </w:r>
-            <w:r>
-              <w:t xml:space="preserve">on </w:t>
-            </w:r>
-            <w:r>
-              <w:t>the output of the transmitter (parallel to serial).</w:t>
+              <w:t>This is not an easy question to answer</w:t>
+            </w:r>
+            <w:r>
+              <w:rPr>
+                <w:i/>
+                <w:iCs/>
+              </w:rPr>
+              <w:t xml:space="preserve"> but is an important concept</w:t>
+            </w:r>
+            <w:r>
+              <w:rPr>
+                <w:i/>
+                <w:iCs/>
+              </w:rPr>
+              <w:t>.</w:t>
+            </w:r>
+            <w:r>
+              <w:t xml:space="preserve"> Also remember that we purposely modeled some propagation delay on the output of the transmitter (parallel to serial).</w:t>
             </w:r>
           </w:p>
           <w:p/>
@@ -6994,13 +7579,27 @@
           <w:bCs/>
         </w:rPr>
       </w:pPr>
-      <w:bookmarkStart w:id="8" w:name="_Toc278529059"/>
+      <w:bookmarkStart w:id="11" w:name="_Toc278529059"/>
       <w:r>
         <w:rPr>
           <w:b/>
           <w:bCs/>
         </w:rPr>
-        <w:t>Comments:</w:t>
+        <w:t>Comments</w:t>
+      </w:r>
+      <w:r>
+        <w:rPr>
+          <w:b/>
+          <w:bCs/>
+        </w:rPr>
+        <w:t xml:space="preserve"> and Answers</w:t>
+      </w:r>
+      <w:r>
+        <w:rPr>
+          <w:b/>
+          <w:bCs/>
+        </w:rPr>
+        <w:t>:</w:t>
       </w:r>
     </w:p>
     <w:p>
@@ -7040,7 +7639,7 @@
         <w:t>misleading. In real circuits, propagation delay is unavoidable, and in some cases, is a requirement for circuits to work as expected.</w:t>
       </w:r>
       <w:r>
-        <w:t xml:space="preserve"> A good example of this is with shift registers. </w:t>
+        <w:t xml:space="preserve"> A good example of this is with shift registers.</w:t>
       </w:r>
     </w:p>
     <w:p>
@@ -7103,11 +7702,7 @@
         <w:t xml:space="preserve">some propagation delay, so </w:t>
       </w:r>
       <w:r>
-        <w:t xml:space="preserve">the signal changes </w:t>
-      </w:r>
-      <w:proofErr w:type="spellStart"/>
-      <w:r>
-        <w:t>T</w:t>
+        <w:t>the signal changes T</w:t>
       </w:r>
       <w:r>
         <w:rPr>
@@ -7115,7 +7710,6 @@
         </w:rPr>
         <w:t>pd</w:t>
       </w:r>
-      <w:proofErr w:type="spellEnd"/>
       <w:r>
         <w:t xml:space="preserve"> </w:t>
       </w:r>
@@ -7169,11 +7763,7 @@
         <w:t>If</w:t>
       </w:r>
       <w:r>
-        <w:t xml:space="preserve"> the signal on the input is stable </w:t>
-      </w:r>
-      <w:proofErr w:type="spellStart"/>
-      <w:r>
-        <w:t>T</w:t>
+        <w:t xml:space="preserve"> the signal on the input is stable T</w:t>
       </w:r>
       <w:r>
         <w:rPr>
@@ -7181,7 +7771,6 @@
         </w:rPr>
         <w:t>setup</w:t>
       </w:r>
-      <w:proofErr w:type="spellEnd"/>
       <w:r>
         <w:t xml:space="preserve"> before the clock edge, there is no </w:t>
       </w:r>
@@ -7201,11 +7790,7 @@
         </w:numPr>
       </w:pPr>
       <w:r>
-        <w:t xml:space="preserve">If the signal on the input is stable </w:t>
-      </w:r>
-      <w:proofErr w:type="spellStart"/>
-      <w:r>
-        <w:t>T</w:t>
+        <w:t>If the signal on the input is stable T</w:t>
       </w:r>
       <w:r>
         <w:rPr>
@@ -7213,15 +7798,8 @@
         </w:rPr>
         <w:t>hold</w:t>
       </w:r>
-      <w:proofErr w:type="spellEnd"/>
-      <w:r>
-        <w:t xml:space="preserve"> after the clock edge, there is no </w:t>
-      </w:r>
-      <w:r>
-        <w:t>metastability</w:t>
-      </w:r>
-      <w:r>
-        <w:t xml:space="preserve">. </w:t>
+      <w:r>
+        <w:t xml:space="preserve"> after the clock edge, there is no metastability. </w:t>
       </w:r>
     </w:p>
     <w:p>
@@ -7233,11 +7811,7 @@
         </w:numPr>
       </w:pPr>
       <w:r>
-        <w:t xml:space="preserve">For this to work, we therefore require </w:t>
-      </w:r>
-      <w:proofErr w:type="spellStart"/>
-      <w:r>
-        <w:t>T</w:t>
+        <w:t>For this to work, we therefore require T</w:t>
       </w:r>
       <w:r>
         <w:rPr>
@@ -7245,14 +7819,8 @@
         </w:rPr>
         <w:t>hold</w:t>
       </w:r>
-      <w:proofErr w:type="spellEnd"/>
-      <w:r>
-        <w:t xml:space="preserve"> &lt; </w:t>
-      </w:r>
-      <w:proofErr w:type="spellStart"/>
-      <w:proofErr w:type="gramStart"/>
-      <w:r>
-        <w:t>T</w:t>
+      <w:r>
+        <w:t xml:space="preserve"> &lt; T</w:t>
       </w:r>
       <w:r>
         <w:rPr>
@@ -7260,8 +7828,6 @@
         </w:rPr>
         <w:t>pd</w:t>
       </w:r>
-      <w:proofErr w:type="spellEnd"/>
-      <w:proofErr w:type="gramEnd"/>
     </w:p>
     <w:p>
       <w:pPr>
@@ -7272,11 +7838,7 @@
         </w:numPr>
       </w:pPr>
       <w:r>
-        <w:t xml:space="preserve">For D-Type flip-flops, </w:t>
-      </w:r>
-      <w:proofErr w:type="spellStart"/>
-      <w:r>
-        <w:t>T</w:t>
+        <w:t>For D-Type flip-flops, T</w:t>
       </w:r>
       <w:r>
         <w:rPr>
@@ -7284,7 +7846,6 @@
         </w:rPr>
         <w:t>hold</w:t>
       </w:r>
-      <w:proofErr w:type="spellEnd"/>
       <w:r>
         <w:rPr>
           <w:vertAlign w:val="subscript"/>
@@ -7366,7 +7927,7 @@
         <w:lastRenderedPageBreak/>
         <w:t>02 - Finite State Machines</w:t>
       </w:r>
-      <w:bookmarkEnd w:id="8"/>
+      <w:bookmarkEnd w:id="11"/>
     </w:p>
     <w:p>
       <w:r>
@@ -7421,7 +7982,7 @@
                     </pic:cNvPicPr>
                   </pic:nvPicPr>
                   <pic:blipFill>
-                    <a:blip r:embed="rId17" cstate="print"/>
+                    <a:blip r:embed="rId20" cstate="print"/>
                     <a:srcRect/>
                     <a:stretch>
                       <a:fillRect/>
@@ -7472,11 +8033,11 @@
       <w:pPr>
         <w:pStyle w:val="Heading2"/>
       </w:pPr>
-      <w:bookmarkStart w:id="9" w:name="_Toc278529060"/>
+      <w:bookmarkStart w:id="12" w:name="_Toc278529060"/>
       <w:r>
         <w:t>TASK 02-01 Tracking an Input Sequence</w:t>
       </w:r>
-      <w:bookmarkEnd w:id="9"/>
+      <w:bookmarkEnd w:id="12"/>
     </w:p>
     <w:p>
       <w:r>
@@ -7626,12 +8187,12 @@
       <w:pPr>
         <w:pStyle w:val="Heading2"/>
       </w:pPr>
-      <w:bookmarkStart w:id="10" w:name="_Toc278529061"/>
+      <w:bookmarkStart w:id="13" w:name="_Toc278529061"/>
       <w:r>
         <w:lastRenderedPageBreak/>
         <w:t>TASK02-02 - Generating a Sequence</w:t>
       </w:r>
-      <w:bookmarkEnd w:id="10"/>
+      <w:bookmarkEnd w:id="13"/>
     </w:p>
     <w:p>
       <w:r>
@@ -7881,7 +8442,7 @@
                     </pic:cNvPicPr>
                   </pic:nvPicPr>
                   <pic:blipFill>
-                    <a:blip r:embed="rId18" cstate="print"/>
+                    <a:blip r:embed="rId21" cstate="print"/>
                     <a:srcRect/>
                     <a:stretch>
                       <a:fillRect/>
@@ -7921,7 +8482,7 @@
           <w:docGrid w:linePitch="360"/>
         </w:sectPr>
       </w:pPr>
-      <w:bookmarkStart w:id="11" w:name="_Ref278526819"/>
+      <w:bookmarkStart w:id="14" w:name="_Ref278526819"/>
       <w:r>
         <w:t xml:space="preserve">Figure </w:t>
       </w:r>
@@ -7930,10 +8491,10 @@
           <w:rPr>
             <w:noProof/>
           </w:rPr>
-          <w:t>1</w:t>
+          <w:t>5</w:t>
         </w:r>
       </w:fldSimple>
-      <w:bookmarkEnd w:id="11"/>
+      <w:bookmarkEnd w:id="14"/>
       <w:r>
         <w:t>. Finite State Diagram. Two synchronous inputs RESET and Pattern; One output bit Y</w:t>
       </w:r>
@@ -7945,7 +8506,7 @@
           <w:lang w:val="en-GB"/>
         </w:rPr>
       </w:pPr>
-      <w:bookmarkStart w:id="12" w:name="_Toc278529062"/>
+      <w:bookmarkStart w:id="15" w:name="_Toc278529062"/>
       <w:r>
         <w:rPr>
           <w:lang w:val="en-GB"/>
@@ -7953,17 +8514,17 @@
         <w:lastRenderedPageBreak/>
         <w:t>Appendix A – entities and architectures</w:t>
       </w:r>
-      <w:bookmarkEnd w:id="12"/>
+      <w:bookmarkEnd w:id="15"/>
     </w:p>
     <w:p>
       <w:pPr>
         <w:pStyle w:val="Heading2"/>
       </w:pPr>
-      <w:bookmarkStart w:id="13" w:name="_Toc278529063"/>
+      <w:bookmarkStart w:id="16" w:name="_Toc278529063"/>
       <w:r>
         <w:t>Entity</w:t>
       </w:r>
-      <w:bookmarkEnd w:id="13"/>
+      <w:bookmarkEnd w:id="16"/>
     </w:p>
     <w:p/>
     <w:p>
@@ -8106,7 +8667,7 @@
                         </a:effectLst>
                         <a:extLst>
                           <a:ext uri="{909E8E84-426E-40dd-AFC4-6F175D3DCCD1}">
-                            <a14:hiddenFill xmlns="" xmlns:mo="http://schemas.microsoft.com/office/mac/office/2008/main" xmlns:mv="urn:schemas-microsoft-com:mac:vml" xmlns:o="urn:schemas-microsoft-com:office:office" xmlns:v="urn:schemas-microsoft-com:vml" xmlns:w10="urn:schemas-microsoft-com:office:word" xmlns:w="http://schemas.openxmlformats.org/wordprocessingml/2006/main" xmlns:a14="http://schemas.microsoft.com/office/drawing/2010/main">
+                            <a14:hiddenFill xmlns:a14="http://schemas.microsoft.com/office/drawing/2010/main" xmlns:w="http://schemas.openxmlformats.org/wordprocessingml/2006/main" xmlns:w10="urn:schemas-microsoft-com:office:word" xmlns:v="urn:schemas-microsoft-com:vml" xmlns:o="urn:schemas-microsoft-com:office:office" xmlns:mv="urn:schemas-microsoft-com:mac:vml" xmlns:mo="http://schemas.microsoft.com/office/mac/office/2008/main" xmlns="">
                               <a:noFill/>
                             </a14:hiddenFill>
                           </a:ext>
@@ -8459,11 +9020,11 @@
       <w:pPr>
         <w:pStyle w:val="Heading2"/>
       </w:pPr>
-      <w:bookmarkStart w:id="14" w:name="_Toc278529064"/>
+      <w:bookmarkStart w:id="17" w:name="_Toc278529064"/>
       <w:r>
         <w:t>Architecture</w:t>
       </w:r>
-      <w:bookmarkEnd w:id="14"/>
+      <w:bookmarkEnd w:id="17"/>
     </w:p>
     <w:p>
       <w:pPr>
@@ -8675,7 +9236,7 @@
           <w:lang w:val="en-GB"/>
         </w:rPr>
       </w:pPr>
-      <w:bookmarkStart w:id="15" w:name="_Toc278529065"/>
+      <w:bookmarkStart w:id="18" w:name="_Toc278529065"/>
       <w:r>
         <w:rPr>
           <w:lang w:val="en-GB"/>
@@ -8688,7 +9249,7 @@
         </w:rPr>
         <w:t xml:space="preserve"> – PREDEFINED TYPES AND OPERATORS</w:t>
       </w:r>
-      <w:bookmarkEnd w:id="15"/>
+      <w:bookmarkEnd w:id="18"/>
     </w:p>
     <w:p/>
     <w:p>
@@ -8698,7 +9259,7 @@
           <w:lang w:val="en-GB"/>
         </w:rPr>
       </w:pPr>
-      <w:bookmarkStart w:id="16" w:name="_Toc278529066"/>
+      <w:bookmarkStart w:id="19" w:name="_Toc278529066"/>
       <w:r>
         <w:rPr>
           <w:lang w:val="en-GB"/>
@@ -8718,7 +9279,7 @@
         </w:rPr>
         <w:t xml:space="preserve"> TypeS</w:t>
       </w:r>
-      <w:bookmarkEnd w:id="16"/>
+      <w:bookmarkEnd w:id="19"/>
     </w:p>
     <w:tbl>
       <w:tblPr>
@@ -8986,9 +9547,9 @@
               </w:rPr>
               <w:object w:dxaOrig="1660" w:dyaOrig="320" w14:anchorId="5E539758">
                 <v:shape id="_x0000_i1026" type="#_x0000_t75" style="width:83.55pt;height:16.3pt" o:ole="">
-                  <v:imagedata r:id="rId19" o:title=""/>
+                  <v:imagedata r:id="rId22" o:title=""/>
                 </v:shape>
-                <o:OLEObject Type="Embed" ProgID="Equation.3" ShapeID="_x0000_i1026" DrawAspect="Content" ObjectID="_1675521545" r:id="rId20"/>
+                <o:OLEObject Type="Embed" ProgID="Equation.3" ShapeID="_x0000_i1026" DrawAspect="Content" ObjectID="_1675586065" r:id="rId23"/>
               </w:object>
             </w:r>
           </w:p>
@@ -9143,14 +9704,14 @@
           <w:lang w:val="en-GB"/>
         </w:rPr>
       </w:pPr>
-      <w:bookmarkStart w:id="17" w:name="_Toc278529067"/>
+      <w:bookmarkStart w:id="20" w:name="_Toc278529067"/>
       <w:r>
         <w:rPr>
           <w:lang w:val="en-GB"/>
         </w:rPr>
         <w:t>VHDL Comparison operators</w:t>
       </w:r>
-      <w:bookmarkEnd w:id="17"/>
+      <w:bookmarkEnd w:id="20"/>
     </w:p>
     <w:tbl>
       <w:tblPr>
@@ -9447,7 +10008,7 @@
           <w:lang w:val="en-GB"/>
         </w:rPr>
       </w:pPr>
-      <w:bookmarkStart w:id="18" w:name="_Toc278529068"/>
+      <w:bookmarkStart w:id="21" w:name="_Toc278529068"/>
       <w:r>
         <w:rPr>
           <w:lang w:val="en-GB"/>
@@ -9466,7 +10027,7 @@
         </w:rPr>
         <w:t>Operators</w:t>
       </w:r>
-      <w:bookmarkEnd w:id="18"/>
+      <w:bookmarkEnd w:id="21"/>
     </w:p>
     <w:tbl>
       <w:tblPr>
@@ -9830,11 +10391,11 @@
       <w:pPr>
         <w:pStyle w:val="Heading2"/>
       </w:pPr>
-      <w:bookmarkStart w:id="19" w:name="_Toc278529069"/>
+      <w:bookmarkStart w:id="22" w:name="_Toc278529069"/>
       <w:r>
         <w:t>VHDL Shifting Functions</w:t>
       </w:r>
-      <w:bookmarkEnd w:id="19"/>
+      <w:bookmarkEnd w:id="22"/>
     </w:p>
     <w:tbl>
       <w:tblPr>
@@ -10125,14 +10686,14 @@
           <w:lang w:val="en-GB"/>
         </w:rPr>
       </w:pPr>
-      <w:bookmarkStart w:id="20" w:name="_Toc278529070"/>
+      <w:bookmarkStart w:id="23" w:name="_Toc278529070"/>
       <w:r>
         <w:rPr>
           <w:lang w:val="en-GB"/>
         </w:rPr>
         <w:t>VHDL BINARY OPERATORS</w:t>
       </w:r>
-      <w:bookmarkEnd w:id="20"/>
+      <w:bookmarkEnd w:id="23"/>
     </w:p>
     <w:tbl>
       <w:tblPr>
@@ -10481,7 +11042,7 @@
           <w:lang w:val="en-GB"/>
         </w:rPr>
       </w:pPr>
-      <w:bookmarkStart w:id="21" w:name="_Toc278529071"/>
+      <w:bookmarkStart w:id="24" w:name="_Toc278529071"/>
       <w:r>
         <w:rPr>
           <w:lang w:val="en-GB"/>
@@ -10489,7 +11050,7 @@
         <w:lastRenderedPageBreak/>
         <w:t>Appendix C - Concurrent statements</w:t>
       </w:r>
-      <w:bookmarkEnd w:id="21"/>
+      <w:bookmarkEnd w:id="24"/>
     </w:p>
     <w:p>
       <w:pPr>
@@ -10505,14 +11066,14 @@
           <w:lang w:val="en-GB"/>
         </w:rPr>
       </w:pPr>
-      <w:bookmarkStart w:id="22" w:name="_Toc278529072"/>
+      <w:bookmarkStart w:id="25" w:name="_Toc278529072"/>
       <w:r>
         <w:rPr>
           <w:lang w:val="en-GB"/>
         </w:rPr>
         <w:t>When-Else</w:t>
       </w:r>
-      <w:bookmarkEnd w:id="22"/>
+      <w:bookmarkEnd w:id="25"/>
     </w:p>
     <w:p>
       <w:pPr>
@@ -10802,14 +11363,14 @@
           <w:lang w:val="en-GB"/>
         </w:rPr>
       </w:pPr>
-      <w:bookmarkStart w:id="23" w:name="_Toc278529073"/>
+      <w:bookmarkStart w:id="26" w:name="_Toc278529073"/>
       <w:r>
         <w:rPr>
           <w:lang w:val="en-GB"/>
         </w:rPr>
         <w:t>SELECT</w:t>
       </w:r>
-      <w:bookmarkEnd w:id="23"/>
+      <w:bookmarkEnd w:id="26"/>
     </w:p>
     <w:p>
       <w:pPr>
@@ -11182,7 +11743,7 @@
           <w:lang w:val="en-GB"/>
         </w:rPr>
       </w:pPr>
-      <w:bookmarkStart w:id="24" w:name="_Toc278529074"/>
+      <w:bookmarkStart w:id="27" w:name="_Toc278529074"/>
       <w:r>
         <w:rPr>
           <w:lang w:val="en-GB"/>
@@ -11202,7 +11763,7 @@
         </w:rPr>
         <w:t>DEFINTIONS</w:t>
       </w:r>
-      <w:bookmarkEnd w:id="24"/>
+      <w:bookmarkEnd w:id="27"/>
     </w:p>
     <w:p>
       <w:pPr>
@@ -11578,7 +12139,7 @@
           <w:lang w:val="en-GB"/>
         </w:rPr>
       </w:pPr>
-      <w:bookmarkStart w:id="25" w:name="_Toc278529075"/>
+      <w:bookmarkStart w:id="28" w:name="_Toc278529075"/>
       <w:r>
         <w:rPr>
           <w:lang w:val="en-GB"/>
@@ -11586,7 +12147,7 @@
         <w:lastRenderedPageBreak/>
         <w:t>Appendix E - Arrays</w:t>
       </w:r>
-      <w:bookmarkEnd w:id="25"/>
+      <w:bookmarkEnd w:id="28"/>
     </w:p>
     <w:p>
       <w:pPr>
@@ -12387,7 +12948,7 @@
           <w:lang w:val="en-GB"/>
         </w:rPr>
       </w:pPr>
-      <w:bookmarkStart w:id="26" w:name="_Toc278529076"/>
+      <w:bookmarkStart w:id="29" w:name="_Toc278529076"/>
       <w:r>
         <w:rPr>
           <w:lang w:val="en-GB"/>
@@ -12407,7 +12968,7 @@
         </w:rPr>
         <w:t xml:space="preserve"> and STD_LOGIC</w:t>
       </w:r>
-      <w:bookmarkEnd w:id="26"/>
+      <w:bookmarkEnd w:id="29"/>
     </w:p>
     <w:p>
       <w:pPr>
@@ -12818,7 +13379,7 @@
           <w:lang w:val="en-GB"/>
         </w:rPr>
       </w:pPr>
-      <w:bookmarkStart w:id="27" w:name="_Toc278529077"/>
+      <w:bookmarkStart w:id="30" w:name="_Toc278529077"/>
       <w:r>
         <w:rPr>
           <w:lang w:val="en-GB"/>
@@ -12832,7 +13393,7 @@
         </w:rPr>
         <w:t>Structural statements</w:t>
       </w:r>
-      <w:bookmarkEnd w:id="27"/>
+      <w:bookmarkEnd w:id="30"/>
     </w:p>
     <w:p>
       <w:pPr>
@@ -12841,7 +13402,7 @@
           <w:lang w:val="en-GB"/>
         </w:rPr>
       </w:pPr>
-      <w:bookmarkStart w:id="28" w:name="_Toc278529078"/>
+      <w:bookmarkStart w:id="31" w:name="_Toc278529078"/>
       <w:r>
         <w:rPr>
           <w:lang w:val="en-GB"/>
@@ -12854,7 +13415,7 @@
         </w:rPr>
         <w:t>Declaration</w:t>
       </w:r>
-      <w:bookmarkEnd w:id="28"/>
+      <w:bookmarkEnd w:id="31"/>
     </w:p>
     <w:p>
       <w:pPr>
@@ -13134,14 +13695,14 @@
           <w:lang w:val="en-GB"/>
         </w:rPr>
       </w:pPr>
-      <w:bookmarkStart w:id="29" w:name="_Toc278529079"/>
+      <w:bookmarkStart w:id="32" w:name="_Toc278529079"/>
       <w:r>
         <w:rPr>
           <w:lang w:val="en-GB"/>
         </w:rPr>
         <w:t>Instantiation</w:t>
       </w:r>
-      <w:bookmarkEnd w:id="29"/>
+      <w:bookmarkEnd w:id="32"/>
     </w:p>
     <w:p>
       <w:pPr>
@@ -13305,14 +13866,14 @@
           <w:lang w:val="en-GB"/>
         </w:rPr>
       </w:pPr>
-      <w:bookmarkStart w:id="30" w:name="_Toc278529080"/>
+      <w:bookmarkStart w:id="33" w:name="_Toc278529080"/>
       <w:r>
         <w:rPr>
           <w:lang w:val="en-GB"/>
         </w:rPr>
         <w:t>Generate</w:t>
       </w:r>
-      <w:bookmarkEnd w:id="30"/>
+      <w:bookmarkEnd w:id="33"/>
     </w:p>
     <w:p>
       <w:r>
@@ -13416,14 +13977,14 @@
           <w:lang w:val="en-GB"/>
         </w:rPr>
       </w:pPr>
-      <w:bookmarkStart w:id="31" w:name="_Toc278529081"/>
+      <w:bookmarkStart w:id="34" w:name="_Toc278529081"/>
       <w:r>
         <w:rPr>
           <w:lang w:val="en-GB"/>
         </w:rPr>
         <w:t>Generic Declarations</w:t>
       </w:r>
-      <w:bookmarkEnd w:id="31"/>
+      <w:bookmarkEnd w:id="34"/>
     </w:p>
     <w:p>
       <w:pPr>
@@ -13584,7 +14145,7 @@
           <w:lang w:val="en-GB"/>
         </w:rPr>
       </w:pPr>
-      <w:bookmarkStart w:id="32" w:name="_Toc278529082"/>
+      <w:bookmarkStart w:id="35" w:name="_Toc278529082"/>
       <w:r>
         <w:rPr>
           <w:lang w:val="en-GB"/>
@@ -13592,7 +14153,7 @@
         <w:lastRenderedPageBreak/>
         <w:t>Appendix H - Behavioural Statements</w:t>
       </w:r>
-      <w:bookmarkEnd w:id="32"/>
+      <w:bookmarkEnd w:id="35"/>
     </w:p>
     <w:p>
       <w:pPr>
@@ -13608,14 +14169,14 @@
           <w:lang w:val="en-GB"/>
         </w:rPr>
       </w:pPr>
-      <w:bookmarkStart w:id="33" w:name="_Toc278529083"/>
+      <w:bookmarkStart w:id="36" w:name="_Toc278529083"/>
       <w:r>
         <w:rPr>
           <w:lang w:val="en-GB"/>
         </w:rPr>
         <w:t>process statement</w:t>
       </w:r>
-      <w:bookmarkEnd w:id="33"/>
+      <w:bookmarkEnd w:id="36"/>
     </w:p>
     <w:p>
       <w:pPr>
@@ -13871,14 +14432,14 @@
           <w:lang w:val="en-GB"/>
         </w:rPr>
       </w:pPr>
-      <w:bookmarkStart w:id="34" w:name="_Toc278529084"/>
+      <w:bookmarkStart w:id="37" w:name="_Toc278529084"/>
       <w:r>
         <w:rPr>
           <w:lang w:val="en-GB"/>
         </w:rPr>
         <w:t>if statement</w:t>
       </w:r>
-      <w:bookmarkEnd w:id="34"/>
+      <w:bookmarkEnd w:id="37"/>
     </w:p>
     <w:p>
       <w:pPr>
@@ -13943,14 +14504,14 @@
           <w:lang w:val="en-GB"/>
         </w:rPr>
       </w:pPr>
-      <w:bookmarkStart w:id="35" w:name="_Toc278529085"/>
+      <w:bookmarkStart w:id="38" w:name="_Toc278529085"/>
       <w:r>
         <w:rPr>
           <w:lang w:val="en-GB"/>
         </w:rPr>
         <w:t>If-ELSe</w:t>
       </w:r>
-      <w:bookmarkEnd w:id="35"/>
+      <w:bookmarkEnd w:id="38"/>
     </w:p>
     <w:p>
       <w:pPr>
@@ -14062,14 +14623,14 @@
           <w:lang w:val="en-GB"/>
         </w:rPr>
       </w:pPr>
-      <w:bookmarkStart w:id="36" w:name="_Toc278529086"/>
+      <w:bookmarkStart w:id="39" w:name="_Toc278529086"/>
       <w:r>
         <w:rPr>
           <w:lang w:val="en-GB"/>
         </w:rPr>
         <w:t>if-elsif</w:t>
       </w:r>
-      <w:bookmarkEnd w:id="36"/>
+      <w:bookmarkEnd w:id="39"/>
     </w:p>
     <w:p>
       <w:pPr>
@@ -14347,14 +14908,14 @@
           <w:lang w:val="en-GB"/>
         </w:rPr>
       </w:pPr>
-      <w:bookmarkStart w:id="37" w:name="_Toc278529087"/>
+      <w:bookmarkStart w:id="40" w:name="_Toc278529087"/>
       <w:r>
         <w:rPr>
           <w:lang w:val="en-GB"/>
         </w:rPr>
         <w:t>if-elsif-ELSE</w:t>
       </w:r>
-      <w:bookmarkEnd w:id="37"/>
+      <w:bookmarkEnd w:id="40"/>
     </w:p>
     <w:p>
       <w:pPr>
@@ -14668,7 +15229,7 @@
           <w:lang w:val="en-GB"/>
         </w:rPr>
       </w:pPr>
-      <w:bookmarkStart w:id="38" w:name="_Toc278529088"/>
+      <w:bookmarkStart w:id="41" w:name="_Toc278529088"/>
       <w:r>
         <w:rPr>
           <w:lang w:val="en-GB"/>
@@ -14676,7 +15237,7 @@
         <w:lastRenderedPageBreak/>
         <w:t>CASE</w:t>
       </w:r>
-      <w:bookmarkEnd w:id="38"/>
+      <w:bookmarkEnd w:id="41"/>
     </w:p>
     <w:p>
       <w:pPr>
@@ -14825,14 +15386,14 @@
           <w:lang w:val="en-GB"/>
         </w:rPr>
       </w:pPr>
-      <w:bookmarkStart w:id="39" w:name="_Toc278529089"/>
+      <w:bookmarkStart w:id="42" w:name="_Toc278529089"/>
       <w:r>
         <w:rPr>
           <w:lang w:val="en-GB"/>
         </w:rPr>
         <w:t>LOOP</w:t>
       </w:r>
-      <w:bookmarkEnd w:id="39"/>
+      <w:bookmarkEnd w:id="42"/>
     </w:p>
     <w:p>
       <w:pPr>
@@ -15040,14 +15601,14 @@
           <w:lang w:val="en-GB"/>
         </w:rPr>
       </w:pPr>
-      <w:bookmarkStart w:id="40" w:name="_Toc278529090"/>
+      <w:bookmarkStart w:id="43" w:name="_Toc278529090"/>
       <w:r>
         <w:rPr>
           <w:lang w:val="en-GB"/>
         </w:rPr>
         <w:t>FOR LOOP</w:t>
       </w:r>
-      <w:bookmarkEnd w:id="40"/>
+      <w:bookmarkEnd w:id="43"/>
     </w:p>
     <w:p>
       <w:pPr>
@@ -15286,7 +15847,7 @@
           <w:lang w:val="en-GB"/>
         </w:rPr>
       </w:pPr>
-      <w:bookmarkStart w:id="41" w:name="_Toc278529091"/>
+      <w:bookmarkStart w:id="44" w:name="_Toc278529091"/>
       <w:r>
         <w:rPr>
           <w:lang w:val="en-GB"/>
@@ -15294,7 +15855,7 @@
         <w:lastRenderedPageBreak/>
         <w:t>while loop</w:t>
       </w:r>
-      <w:bookmarkEnd w:id="41"/>
+      <w:bookmarkEnd w:id="44"/>
     </w:p>
     <w:p>
       <w:pPr>
@@ -15510,14 +16071,14 @@
           <w:lang w:val="en-GB"/>
         </w:rPr>
       </w:pPr>
-      <w:bookmarkStart w:id="42" w:name="_Toc278529092"/>
+      <w:bookmarkStart w:id="45" w:name="_Toc278529092"/>
       <w:r>
         <w:rPr>
           <w:lang w:val="en-GB"/>
         </w:rPr>
         <w:t>NEXT and EXIT</w:t>
       </w:r>
-      <w:bookmarkEnd w:id="42"/>
+      <w:bookmarkEnd w:id="45"/>
     </w:p>
     <w:p>
       <w:pPr>
@@ -15604,7 +16165,7 @@
           <w:lang w:val="en-GB"/>
         </w:rPr>
       </w:pPr>
-      <w:bookmarkStart w:id="43" w:name="_Toc278529093"/>
+      <w:bookmarkStart w:id="46" w:name="_Toc278529093"/>
       <w:r>
         <w:rPr>
           <w:lang w:val="en-GB"/>
@@ -15612,7 +16173,7 @@
         <w:lastRenderedPageBreak/>
         <w:t>Appendix I - STANDARD ATTRIBUTES</w:t>
       </w:r>
-      <w:bookmarkEnd w:id="43"/>
+      <w:bookmarkEnd w:id="46"/>
     </w:p>
     <w:p>
       <w:pPr>
@@ -15722,14 +16283,14 @@
           <w:lang w:val="en-GB"/>
         </w:rPr>
       </w:pPr>
-      <w:bookmarkStart w:id="44" w:name="_Toc278529094"/>
+      <w:bookmarkStart w:id="47" w:name="_Toc278529094"/>
       <w:r>
         <w:rPr>
           <w:lang w:val="en-GB"/>
         </w:rPr>
         <w:t>Type Attributes</w:t>
       </w:r>
-      <w:bookmarkEnd w:id="44"/>
+      <w:bookmarkEnd w:id="47"/>
     </w:p>
     <w:p>
       <w:pPr>
@@ -16164,14 +16725,14 @@
           <w:lang w:val="en-GB"/>
         </w:rPr>
       </w:pPr>
-      <w:bookmarkStart w:id="45" w:name="_Toc278529095"/>
+      <w:bookmarkStart w:id="48" w:name="_Toc278529095"/>
       <w:r>
         <w:rPr>
           <w:lang w:val="en-GB"/>
         </w:rPr>
         <w:t>Array Attributes</w:t>
       </w:r>
-      <w:bookmarkEnd w:id="45"/>
+      <w:bookmarkEnd w:id="48"/>
     </w:p>
     <w:p>
       <w:pPr>
@@ -16707,14 +17268,14 @@
           <w:lang w:val="en-GB"/>
         </w:rPr>
       </w:pPr>
-      <w:bookmarkStart w:id="46" w:name="_Toc278529096"/>
+      <w:bookmarkStart w:id="49" w:name="_Toc278529096"/>
       <w:r>
         <w:rPr>
           <w:lang w:val="en-GB"/>
         </w:rPr>
         <w:t>SIGNAL ATTRIBUTES</w:t>
       </w:r>
-      <w:bookmarkEnd w:id="46"/>
+      <w:bookmarkEnd w:id="49"/>
     </w:p>
     <w:p>
       <w:pPr>
@@ -17446,16 +18007,8 @@
         <w:rPr>
           <w:lang w:val="en-GB"/>
         </w:rPr>
-        <w:t xml:space="preserve">Real world serial interfaces typically use a different mechanism to coordinate when to start reading and </w:t>
-      </w:r>
-      <w:proofErr w:type="gramStart"/>
-      <w:r>
-        <w:rPr>
-          <w:lang w:val="en-GB"/>
-        </w:rPr>
-        <w:t>writing</w:t>
-      </w:r>
-      <w:proofErr w:type="gramEnd"/>
+        <w:t>Real world serial interfaces typically use a different mechanism to coordinate when to start reading and writing</w:t>
+      </w:r>
     </w:p>
   </w:footnote>
 </w:footnotes>
@@ -18255,6 +18808,92 @@
     </w:lvl>
   </w:abstractNum>
   <w:abstractNum w:abstractNumId="7" w15:restartNumberingAfterBreak="0">
+    <w:nsid w:val="28C7037B"/>
+    <w:multiLevelType w:val="hybridMultilevel"/>
+    <w:tmpl w:val="4A8EB864"/>
+    <w:lvl w:ilvl="0" w:tplc="0809000F">
+      <w:start w:val="1"/>
+      <w:numFmt w:val="decimal"/>
+      <w:lvlText w:val="%1."/>
+      <w:lvlJc w:val="left"/>
+      <w:pPr>
+        <w:ind w:left="720" w:hanging="360"/>
+      </w:pPr>
+    </w:lvl>
+    <w:lvl w:ilvl="1" w:tplc="08090019" w:tentative="1">
+      <w:start w:val="1"/>
+      <w:numFmt w:val="lowerLetter"/>
+      <w:lvlText w:val="%2."/>
+      <w:lvlJc w:val="left"/>
+      <w:pPr>
+        <w:ind w:left="1440" w:hanging="360"/>
+      </w:pPr>
+    </w:lvl>
+    <w:lvl w:ilvl="2" w:tplc="0809001B" w:tentative="1">
+      <w:start w:val="1"/>
+      <w:numFmt w:val="lowerRoman"/>
+      <w:lvlText w:val="%3."/>
+      <w:lvlJc w:val="right"/>
+      <w:pPr>
+        <w:ind w:left="2160" w:hanging="180"/>
+      </w:pPr>
+    </w:lvl>
+    <w:lvl w:ilvl="3" w:tplc="0809000F" w:tentative="1">
+      <w:start w:val="1"/>
+      <w:numFmt w:val="decimal"/>
+      <w:lvlText w:val="%4."/>
+      <w:lvlJc w:val="left"/>
+      <w:pPr>
+        <w:ind w:left="2880" w:hanging="360"/>
+      </w:pPr>
+    </w:lvl>
+    <w:lvl w:ilvl="4" w:tplc="08090019" w:tentative="1">
+      <w:start w:val="1"/>
+      <w:numFmt w:val="lowerLetter"/>
+      <w:lvlText w:val="%5."/>
+      <w:lvlJc w:val="left"/>
+      <w:pPr>
+        <w:ind w:left="3600" w:hanging="360"/>
+      </w:pPr>
+    </w:lvl>
+    <w:lvl w:ilvl="5" w:tplc="0809001B" w:tentative="1">
+      <w:start w:val="1"/>
+      <w:numFmt w:val="lowerRoman"/>
+      <w:lvlText w:val="%6."/>
+      <w:lvlJc w:val="right"/>
+      <w:pPr>
+        <w:ind w:left="4320" w:hanging="180"/>
+      </w:pPr>
+    </w:lvl>
+    <w:lvl w:ilvl="6" w:tplc="0809000F" w:tentative="1">
+      <w:start w:val="1"/>
+      <w:numFmt w:val="decimal"/>
+      <w:lvlText w:val="%7."/>
+      <w:lvlJc w:val="left"/>
+      <w:pPr>
+        <w:ind w:left="5040" w:hanging="360"/>
+      </w:pPr>
+    </w:lvl>
+    <w:lvl w:ilvl="7" w:tplc="08090019" w:tentative="1">
+      <w:start w:val="1"/>
+      <w:numFmt w:val="lowerLetter"/>
+      <w:lvlText w:val="%8."/>
+      <w:lvlJc w:val="left"/>
+      <w:pPr>
+        <w:ind w:left="5760" w:hanging="360"/>
+      </w:pPr>
+    </w:lvl>
+    <w:lvl w:ilvl="8" w:tplc="0809001B" w:tentative="1">
+      <w:start w:val="1"/>
+      <w:numFmt w:val="lowerRoman"/>
+      <w:lvlText w:val="%9."/>
+      <w:lvlJc w:val="right"/>
+      <w:pPr>
+        <w:ind w:left="6480" w:hanging="180"/>
+      </w:pPr>
+    </w:lvl>
+  </w:abstractNum>
+  <w:abstractNum w:abstractNumId="8" w15:restartNumberingAfterBreak="0">
     <w:nsid w:val="28C715FA"/>
     <w:multiLevelType w:val="hybridMultilevel"/>
     <w:tmpl w:val="A85ED2C2"/>
@@ -18367,7 +19006,7 @@
       </w:rPr>
     </w:lvl>
   </w:abstractNum>
-  <w:abstractNum w:abstractNumId="8" w15:restartNumberingAfterBreak="0">
+  <w:abstractNum w:abstractNumId="9" w15:restartNumberingAfterBreak="0">
     <w:nsid w:val="2CC131BB"/>
     <w:multiLevelType w:val="hybridMultilevel"/>
     <w:tmpl w:val="323EDE28"/>
@@ -18480,7 +19119,7 @@
       </w:rPr>
     </w:lvl>
   </w:abstractNum>
-  <w:abstractNum w:abstractNumId="9" w15:restartNumberingAfterBreak="0">
+  <w:abstractNum w:abstractNumId="10" w15:restartNumberingAfterBreak="0">
     <w:nsid w:val="38BF4439"/>
     <w:multiLevelType w:val="hybridMultilevel"/>
     <w:tmpl w:val="00D6730C"/>
@@ -18593,7 +19232,7 @@
       </w:rPr>
     </w:lvl>
   </w:abstractNum>
-  <w:abstractNum w:abstractNumId="10" w15:restartNumberingAfterBreak="0">
+  <w:abstractNum w:abstractNumId="11" w15:restartNumberingAfterBreak="0">
     <w:nsid w:val="39121F77"/>
     <w:multiLevelType w:val="hybridMultilevel"/>
     <w:tmpl w:val="93DE4E04"/>
@@ -18706,7 +19345,7 @@
       </w:rPr>
     </w:lvl>
   </w:abstractNum>
-  <w:abstractNum w:abstractNumId="11" w15:restartNumberingAfterBreak="0">
+  <w:abstractNum w:abstractNumId="12" w15:restartNumberingAfterBreak="0">
     <w:nsid w:val="39442601"/>
     <w:multiLevelType w:val="hybridMultilevel"/>
     <w:tmpl w:val="380E038E"/>
@@ -18819,7 +19458,7 @@
       </w:rPr>
     </w:lvl>
   </w:abstractNum>
-  <w:abstractNum w:abstractNumId="12" w15:restartNumberingAfterBreak="0">
+  <w:abstractNum w:abstractNumId="13" w15:restartNumberingAfterBreak="0">
     <w:nsid w:val="3A824FAE"/>
     <w:multiLevelType w:val="hybridMultilevel"/>
     <w:tmpl w:val="25C6AA82"/>
@@ -18932,7 +19571,7 @@
       </w:rPr>
     </w:lvl>
   </w:abstractNum>
-  <w:abstractNum w:abstractNumId="13" w15:restartNumberingAfterBreak="0">
+  <w:abstractNum w:abstractNumId="14" w15:restartNumberingAfterBreak="0">
     <w:nsid w:val="3E852D20"/>
     <w:multiLevelType w:val="hybridMultilevel"/>
     <w:tmpl w:val="ADCAA5DE"/>
@@ -19045,7 +19684,7 @@
       </w:rPr>
     </w:lvl>
   </w:abstractNum>
-  <w:abstractNum w:abstractNumId="14" w15:restartNumberingAfterBreak="0">
+  <w:abstractNum w:abstractNumId="15" w15:restartNumberingAfterBreak="0">
     <w:nsid w:val="4CF94262"/>
     <w:multiLevelType w:val="hybridMultilevel"/>
     <w:tmpl w:val="F2C2957A"/>
@@ -19158,7 +19797,7 @@
       </w:rPr>
     </w:lvl>
   </w:abstractNum>
-  <w:abstractNum w:abstractNumId="15" w15:restartNumberingAfterBreak="0">
+  <w:abstractNum w:abstractNumId="16" w15:restartNumberingAfterBreak="0">
     <w:nsid w:val="515500BD"/>
     <w:multiLevelType w:val="hybridMultilevel"/>
     <w:tmpl w:val="712E75F4"/>
@@ -19271,7 +19910,7 @@
       </w:rPr>
     </w:lvl>
   </w:abstractNum>
-  <w:abstractNum w:abstractNumId="16" w15:restartNumberingAfterBreak="0">
+  <w:abstractNum w:abstractNumId="17" w15:restartNumberingAfterBreak="0">
     <w:nsid w:val="52C46859"/>
     <w:multiLevelType w:val="hybridMultilevel"/>
     <w:tmpl w:val="FDBA7E68"/>
@@ -19384,7 +20023,7 @@
       </w:rPr>
     </w:lvl>
   </w:abstractNum>
-  <w:abstractNum w:abstractNumId="17" w15:restartNumberingAfterBreak="0">
+  <w:abstractNum w:abstractNumId="18" w15:restartNumberingAfterBreak="0">
     <w:nsid w:val="56EF6558"/>
     <w:multiLevelType w:val="hybridMultilevel"/>
     <w:tmpl w:val="8BA83DBA"/>
@@ -19497,7 +20136,7 @@
       </w:rPr>
     </w:lvl>
   </w:abstractNum>
-  <w:abstractNum w:abstractNumId="18" w15:restartNumberingAfterBreak="0">
+  <w:abstractNum w:abstractNumId="19" w15:restartNumberingAfterBreak="0">
     <w:nsid w:val="589D3630"/>
     <w:multiLevelType w:val="hybridMultilevel"/>
     <w:tmpl w:val="11B00AE8"/>
@@ -19610,7 +20249,7 @@
       </w:rPr>
     </w:lvl>
   </w:abstractNum>
-  <w:abstractNum w:abstractNumId="19" w15:restartNumberingAfterBreak="0">
+  <w:abstractNum w:abstractNumId="20" w15:restartNumberingAfterBreak="0">
     <w:nsid w:val="58BC70A7"/>
     <w:multiLevelType w:val="hybridMultilevel"/>
     <w:tmpl w:val="15908AB0"/>
@@ -19723,7 +20362,7 @@
       </w:rPr>
     </w:lvl>
   </w:abstractNum>
-  <w:abstractNum w:abstractNumId="20" w15:restartNumberingAfterBreak="0">
+  <w:abstractNum w:abstractNumId="21" w15:restartNumberingAfterBreak="0">
     <w:nsid w:val="6D036BF7"/>
     <w:multiLevelType w:val="hybridMultilevel"/>
     <w:tmpl w:val="3E92E3AE"/>
@@ -19836,7 +20475,7 @@
       </w:rPr>
     </w:lvl>
   </w:abstractNum>
-  <w:abstractNum w:abstractNumId="21" w15:restartNumberingAfterBreak="0">
+  <w:abstractNum w:abstractNumId="22" w15:restartNumberingAfterBreak="0">
     <w:nsid w:val="73183DCB"/>
     <w:multiLevelType w:val="hybridMultilevel"/>
     <w:tmpl w:val="2D42C37E"/>
@@ -19949,7 +20588,7 @@
       </w:rPr>
     </w:lvl>
   </w:abstractNum>
-  <w:abstractNum w:abstractNumId="22" w15:restartNumberingAfterBreak="0">
+  <w:abstractNum w:abstractNumId="23" w15:restartNumberingAfterBreak="0">
     <w:nsid w:val="74552BAC"/>
     <w:multiLevelType w:val="hybridMultilevel"/>
     <w:tmpl w:val="298AECBA"/>
@@ -20062,7 +20701,7 @@
       </w:rPr>
     </w:lvl>
   </w:abstractNum>
-  <w:abstractNum w:abstractNumId="23" w15:restartNumberingAfterBreak="0">
+  <w:abstractNum w:abstractNumId="24" w15:restartNumberingAfterBreak="0">
     <w:nsid w:val="78E36870"/>
     <w:multiLevelType w:val="hybridMultilevel"/>
     <w:tmpl w:val="FF56452A"/>
@@ -20175,7 +20814,7 @@
       </w:rPr>
     </w:lvl>
   </w:abstractNum>
-  <w:abstractNum w:abstractNumId="24" w15:restartNumberingAfterBreak="0">
+  <w:abstractNum w:abstractNumId="25" w15:restartNumberingAfterBreak="0">
     <w:nsid w:val="7A49105D"/>
     <w:multiLevelType w:val="hybridMultilevel"/>
     <w:tmpl w:val="ED7082E2"/>
@@ -20288,7 +20927,7 @@
       </w:rPr>
     </w:lvl>
   </w:abstractNum>
-  <w:abstractNum w:abstractNumId="25" w15:restartNumberingAfterBreak="0">
+  <w:abstractNum w:abstractNumId="26" w15:restartNumberingAfterBreak="0">
     <w:nsid w:val="7ABD7267"/>
     <w:multiLevelType w:val="hybridMultilevel"/>
     <w:tmpl w:val="497A43E8"/>
@@ -20401,7 +21040,7 @@
       </w:rPr>
     </w:lvl>
   </w:abstractNum>
-  <w:abstractNum w:abstractNumId="26" w15:restartNumberingAfterBreak="0">
+  <w:abstractNum w:abstractNumId="27" w15:restartNumberingAfterBreak="0">
     <w:nsid w:val="7D045061"/>
     <w:multiLevelType w:val="hybridMultilevel"/>
     <w:tmpl w:val="AA2498A6"/>
@@ -20521,79 +21160,82 @@
     <w:abstractNumId w:val="1"/>
   </w:num>
   <w:num w:numId="3">
-    <w:abstractNumId w:val="9"/>
+    <w:abstractNumId w:val="10"/>
   </w:num>
   <w:num w:numId="4">
+    <w:abstractNumId w:val="25"/>
+  </w:num>
+  <w:num w:numId="5">
     <w:abstractNumId w:val="24"/>
   </w:num>
-  <w:num w:numId="5">
-    <w:abstractNumId w:val="23"/>
-  </w:num>
   <w:num w:numId="6">
-    <w:abstractNumId w:val="8"/>
+    <w:abstractNumId w:val="9"/>
   </w:num>
   <w:num w:numId="7">
     <w:abstractNumId w:val="2"/>
   </w:num>
   <w:num w:numId="8">
-    <w:abstractNumId w:val="18"/>
+    <w:abstractNumId w:val="19"/>
   </w:num>
   <w:num w:numId="9">
-    <w:abstractNumId w:val="11"/>
+    <w:abstractNumId w:val="12"/>
   </w:num>
   <w:num w:numId="10">
-    <w:abstractNumId w:val="19"/>
+    <w:abstractNumId w:val="20"/>
   </w:num>
   <w:num w:numId="11">
-    <w:abstractNumId w:val="7"/>
+    <w:abstractNumId w:val="8"/>
   </w:num>
   <w:num w:numId="12">
-    <w:abstractNumId w:val="21"/>
+    <w:abstractNumId w:val="22"/>
   </w:num>
   <w:num w:numId="13">
     <w:abstractNumId w:val="6"/>
   </w:num>
   <w:num w:numId="14">
-    <w:abstractNumId w:val="17"/>
+    <w:abstractNumId w:val="18"/>
   </w:num>
   <w:num w:numId="15">
+    <w:abstractNumId w:val="14"/>
+  </w:num>
+  <w:num w:numId="16">
+    <w:abstractNumId w:val="16"/>
+  </w:num>
+  <w:num w:numId="17">
     <w:abstractNumId w:val="13"/>
   </w:num>
-  <w:num w:numId="16">
-    <w:abstractNumId w:val="15"/>
-  </w:num>
-  <w:num w:numId="17">
-    <w:abstractNumId w:val="12"/>
-  </w:num>
   <w:num w:numId="18">
-    <w:abstractNumId w:val="26"/>
+    <w:abstractNumId w:val="27"/>
   </w:num>
   <w:num w:numId="19">
     <w:abstractNumId w:val="5"/>
   </w:num>
   <w:num w:numId="20">
-    <w:abstractNumId w:val="16"/>
+    <w:abstractNumId w:val="17"/>
   </w:num>
   <w:num w:numId="21">
-    <w:abstractNumId w:val="22"/>
+    <w:abstractNumId w:val="23"/>
   </w:num>
   <w:num w:numId="22">
-    <w:abstractNumId w:val="20"/>
+    <w:abstractNumId w:val="21"/>
   </w:num>
   <w:num w:numId="23">
     <w:abstractNumId w:val="3"/>
   </w:num>
   <w:num w:numId="24">
-    <w:abstractNumId w:val="25"/>
+    <w:abstractNumId w:val="26"/>
   </w:num>
   <w:num w:numId="25">
     <w:abstractNumId w:val="0"/>
   </w:num>
   <w:num w:numId="26">
-    <w:abstractNumId w:val="14"/>
+    <w:abstractNumId w:val="15"/>
   </w:num>
   <w:num w:numId="27">
-    <w:abstractNumId w:val="10"/>
+    <w:abstractNumId w:val="11"/>
+  </w:num>
+  <w:num w:numId="28">
+    <w:abstractNumId w:val="7"/>
   </w:num>
   <w:numIdMacAtCleanup w:val="16"/>
 </w:numbering>
@@ -20720,6 +21362,7 @@
     <w:lsdException w:name="HTML Sample" w:semiHidden="1" w:unhideWhenUsed="1"/>
     <w:lsdException w:name="HTML Typewriter" w:semiHidden="1" w:unhideWhenUsed="1"/>
     <w:lsdException w:name="HTML Variable" w:semiHidden="1" w:unhideWhenUsed="1"/>
+    <w:lsdException w:name="Normal Table" w:semiHidden="1" w:unhideWhenUsed="1"/>
     <w:lsdException w:name="annotation subject" w:semiHidden="1" w:unhideWhenUsed="1"/>
     <w:lsdException w:name="No List" w:semiHidden="1" w:unhideWhenUsed="1"/>
     <w:lsdException w:name="Outline List 1" w:semiHidden="1" w:unhideWhenUsed="1"/>
@@ -20762,8 +21405,11 @@
     <w:lsdException w:name="Table Contemporary" w:semiHidden="1" w:unhideWhenUsed="1"/>
     <w:lsdException w:name="Table Elegant" w:semiHidden="1" w:unhideWhenUsed="1"/>
     <w:lsdException w:name="Table Professional" w:semiHidden="1" w:unhideWhenUsed="1"/>
+    <w:lsdException w:name="Table Subtle 1" w:semiHidden="1" w:unhideWhenUsed="1"/>
     <w:lsdException w:name="Table Subtle 2" w:semiHidden="1" w:unhideWhenUsed="1"/>
     <w:lsdException w:name="Table Web 1" w:semiHidden="1" w:unhideWhenUsed="1"/>
+    <w:lsdException w:name="Table Web 2" w:semiHidden="1" w:unhideWhenUsed="1"/>
+    <w:lsdException w:name="Table Web 3" w:semiHidden="1" w:unhideWhenUsed="1"/>
     <w:lsdException w:name="Balloon Text" w:semiHidden="1" w:unhideWhenUsed="1"/>
     <w:lsdException w:name="Table Grid" w:uiPriority="59"/>
     <w:lsdException w:name="Table Theme" w:semiHidden="1" w:unhideWhenUsed="1"/>
@@ -21194,6 +21840,7 @@
   <w:style w:type="character" w:default="1" w:styleId="DefaultParagraphFont">
     <w:name w:val="Default Paragraph Font"/>
     <w:uiPriority w:val="1"/>
+    <w:semiHidden/>
     <w:unhideWhenUsed/>
   </w:style>
   <w:style w:type="table" w:default="1" w:styleId="TableNormal">
@@ -22054,6 +22701,16 @@
       <w:lang w:val="en-GB" w:eastAsia="en-GB" w:bidi="ar-SA"/>
     </w:rPr>
   </w:style>
+  <w:style w:type="character" w:styleId="PlaceholderText">
+    <w:name w:val="Placeholder Text"/>
+    <w:basedOn w:val="DefaultParagraphFont"/>
+    <w:uiPriority w:val="99"/>
+    <w:semiHidden/>
+    <w:rsid w:val="00496D58"/>
+    <w:rPr>
+      <w:color w:val="808080"/>
+    </w:rPr>
+  </w:style>
 </w:styles>
 </file>
 

</xml_diff>